<commit_message>
SDS ergaenzt, Style guides
</commit_message>
<xml_diff>
--- a/MS2/Screen Standards.docx
+++ b/MS2/Screen Standards.docx
@@ -372,15 +372,7 @@
         <w:rPr>
           <w:sz w:val="24"/>
         </w:rPr>
-        <w:t xml:space="preserve"> festzulegen, nach denen die einze</w:t>
-      </w:r>
-      <w:bookmarkStart w:id="1" w:name="_GoBack"/>
-      <w:bookmarkEnd w:id="1"/>
-      <w:r>
-        <w:rPr>
-          <w:sz w:val="24"/>
-        </w:rPr>
-        <w:t>lnen Fenster designt werden sollen. Dazu werden ebenso in Android etablierten Prinzipien verwendet Im Folgenden werden wesentliche Punkte genannt.</w:t>
+        <w:t xml:space="preserve"> festzulegen, nach denen die einzelnen Fenster designt werden sollen. Dazu werden ebenso in Android etablierten Prinzipien verwendet Im Folgenden werden wesentliche Punkte genannt.</w:t>
       </w:r>
     </w:p>
     <w:p>
@@ -1062,6 +1054,1373 @@
         </w:rPr>
         <w:t>Weitere Usereingaben wie Checkboxen und Dropdown – Menus müssen falls nötig ebenfalls kontrolliert werden und im Fehlerfall müssen die Benutzer explizit über Toast – und Snackbarmessages informiert werden.</w:t>
       </w:r>
+    </w:p>
+    <w:p>
+      <w:pPr>
+        <w:rPr>
+          <w:sz w:val="24"/>
+        </w:rPr>
+      </w:pPr>
+      <w:r>
+        <w:rPr>
+          <w:sz w:val="24"/>
+        </w:rPr>
+        <w:t>In der folgenden Tabelle werden wichtige Designeigenschaften des Systems aufgeführt, die angehalten werden müssen.</w:t>
+      </w:r>
+    </w:p>
+    <w:p>
+      <w:pPr>
+        <w:pStyle w:val="Beschriftung"/>
+        <w:keepNext/>
+      </w:pPr>
+      <w:r>
+        <w:t xml:space="preserve">Tabelle </w:t>
+      </w:r>
+      <w:r>
+        <w:fldChar w:fldCharType="begin"/>
+      </w:r>
+      <w:r>
+        <w:instrText xml:space="preserve"> SEQ Tabelle \* ARABIC </w:instrText>
+      </w:r>
+      <w:r>
+        <w:fldChar w:fldCharType="separate"/>
+      </w:r>
+      <w:r>
+        <w:rPr>
+          <w:noProof/>
+        </w:rPr>
+        <w:t>2</w:t>
+      </w:r>
+      <w:r>
+        <w:fldChar w:fldCharType="end"/>
+      </w:r>
+      <w:r>
+        <w:t xml:space="preserve"> Style Guide</w:t>
+      </w:r>
+    </w:p>
+    <w:tbl>
+      <w:tblPr>
+        <w:tblStyle w:val="Tabellenraster"/>
+        <w:tblW w:w="0" w:type="auto"/>
+        <w:tblBorders>
+          <w:top w:val="none" w:sz="0" w:space="0" w:color="auto"/>
+          <w:left w:val="none" w:sz="0" w:space="0" w:color="auto"/>
+          <w:bottom w:val="none" w:sz="0" w:space="0" w:color="auto"/>
+          <w:right w:val="none" w:sz="0" w:space="0" w:color="auto"/>
+          <w:insideH w:val="single" w:sz="12" w:space="0" w:color="FFFFFF" w:themeColor="background1"/>
+          <w:insideV w:val="single" w:sz="12" w:space="0" w:color="FFFFFF" w:themeColor="background1"/>
+        </w:tblBorders>
+        <w:tblLook w:val="04A0" w:firstRow="1" w:lastRow="0" w:firstColumn="1" w:lastColumn="0" w:noHBand="0" w:noVBand="1"/>
+      </w:tblPr>
+      <w:tblGrid>
+        <w:gridCol w:w="3115"/>
+        <w:gridCol w:w="3115"/>
+        <w:gridCol w:w="3115"/>
+      </w:tblGrid>
+      <w:tr>
+        <w:trPr>
+          <w:trHeight w:val="567"/>
+        </w:trPr>
+        <w:tc>
+          <w:tcPr>
+            <w:tcW w:w="3115" w:type="dxa"/>
+            <w:shd w:val="clear" w:color="auto" w:fill="808080" w:themeFill="background1" w:themeFillShade="80"/>
+            <w:vAlign w:val="center"/>
+          </w:tcPr>
+          <w:p>
+            <w:pPr>
+              <w:jc w:val="center"/>
+              <w:rPr>
+                <w:color w:val="FFFFFF" w:themeColor="background1"/>
+                <w:sz w:val="24"/>
+              </w:rPr>
+            </w:pPr>
+            <w:r>
+              <w:rPr>
+                <w:color w:val="FFFFFF" w:themeColor="background1"/>
+                <w:sz w:val="24"/>
+              </w:rPr>
+              <w:t>Element</w:t>
+            </w:r>
+          </w:p>
+        </w:tc>
+        <w:tc>
+          <w:tcPr>
+            <w:tcW w:w="3115" w:type="dxa"/>
+            <w:shd w:val="clear" w:color="auto" w:fill="808080" w:themeFill="background1" w:themeFillShade="80"/>
+            <w:vAlign w:val="center"/>
+          </w:tcPr>
+          <w:p>
+            <w:pPr>
+              <w:jc w:val="center"/>
+              <w:rPr>
+                <w:color w:val="FFFFFF" w:themeColor="background1"/>
+                <w:sz w:val="24"/>
+              </w:rPr>
+            </w:pPr>
+            <w:r>
+              <w:rPr>
+                <w:color w:val="FFFFFF" w:themeColor="background1"/>
+                <w:sz w:val="24"/>
+              </w:rPr>
+              <w:t>Eigenschaft</w:t>
+            </w:r>
+          </w:p>
+        </w:tc>
+        <w:tc>
+          <w:tcPr>
+            <w:tcW w:w="3115" w:type="dxa"/>
+            <w:shd w:val="clear" w:color="auto" w:fill="808080" w:themeFill="background1" w:themeFillShade="80"/>
+            <w:vAlign w:val="center"/>
+          </w:tcPr>
+          <w:p>
+            <w:pPr>
+              <w:jc w:val="center"/>
+              <w:rPr>
+                <w:color w:val="FFFFFF" w:themeColor="background1"/>
+                <w:sz w:val="24"/>
+              </w:rPr>
+            </w:pPr>
+            <w:r>
+              <w:rPr>
+                <w:color w:val="FFFFFF" w:themeColor="background1"/>
+                <w:sz w:val="24"/>
+              </w:rPr>
+              <w:t>Anmerkung</w:t>
+            </w:r>
+          </w:p>
+        </w:tc>
+      </w:tr>
+      <w:tr>
+        <w:tc>
+          <w:tcPr>
+            <w:tcW w:w="9345" w:type="dxa"/>
+            <w:gridSpan w:val="3"/>
+            <w:shd w:val="clear" w:color="auto" w:fill="D0CECE" w:themeFill="background2" w:themeFillShade="E6"/>
+            <w:vAlign w:val="center"/>
+          </w:tcPr>
+          <w:p>
+            <w:pPr>
+              <w:rPr>
+                <w:rFonts w:cstheme="minorHAnsi"/>
+              </w:rPr>
+            </w:pPr>
+            <w:r>
+              <w:rPr>
+                <w:rFonts w:cstheme="minorHAnsi"/>
+              </w:rPr>
+              <w:t>Colors</w:t>
+            </w:r>
+          </w:p>
+        </w:tc>
+      </w:tr>
+      <w:tr>
+        <w:tc>
+          <w:tcPr>
+            <w:tcW w:w="3115" w:type="dxa"/>
+            <w:shd w:val="clear" w:color="auto" w:fill="F2F2F2" w:themeFill="background1" w:themeFillShade="F2"/>
+            <w:vAlign w:val="center"/>
+          </w:tcPr>
+          <w:p>
+            <w:pPr>
+              <w:rPr>
+                <w:rFonts w:cstheme="minorHAnsi"/>
+              </w:rPr>
+            </w:pPr>
+            <w:r>
+              <w:rPr>
+                <w:rFonts w:cstheme="minorHAnsi"/>
+              </w:rPr>
+              <w:t>Primary</w:t>
+            </w:r>
+          </w:p>
+        </w:tc>
+        <w:tc>
+          <w:tcPr>
+            <w:tcW w:w="3115" w:type="dxa"/>
+            <w:shd w:val="clear" w:color="auto" w:fill="F2F2F2" w:themeFill="background1" w:themeFillShade="F2"/>
+            <w:vAlign w:val="center"/>
+          </w:tcPr>
+          <w:p>
+            <w:pPr>
+              <w:rPr>
+                <w:rFonts w:cstheme="minorHAnsi"/>
+              </w:rPr>
+            </w:pPr>
+            <w:r>
+              <w:rPr>
+                <w:rFonts w:cstheme="minorHAnsi"/>
+              </w:rPr>
+              <w:t>#212121</w:t>
+            </w:r>
+          </w:p>
+        </w:tc>
+        <w:tc>
+          <w:tcPr>
+            <w:tcW w:w="3115" w:type="dxa"/>
+            <w:shd w:val="clear" w:color="auto" w:fill="F2F2F2" w:themeFill="background1" w:themeFillShade="F2"/>
+            <w:vAlign w:val="center"/>
+          </w:tcPr>
+          <w:p>
+            <w:pPr>
+              <w:rPr>
+                <w:rFonts w:cstheme="minorHAnsi"/>
+              </w:rPr>
+            </w:pPr>
+            <w:r>
+              <w:rPr>
+                <w:rFonts w:cstheme="minorHAnsi"/>
+              </w:rPr>
+              <w:t>Farbe der Actionbar</w:t>
+            </w:r>
+          </w:p>
+        </w:tc>
+      </w:tr>
+      <w:tr>
+        <w:tc>
+          <w:tcPr>
+            <w:tcW w:w="3115" w:type="dxa"/>
+            <w:shd w:val="clear" w:color="auto" w:fill="F2F2F2" w:themeFill="background1" w:themeFillShade="F2"/>
+            <w:vAlign w:val="center"/>
+          </w:tcPr>
+          <w:p>
+            <w:pPr>
+              <w:rPr>
+                <w:rFonts w:cstheme="minorHAnsi"/>
+              </w:rPr>
+            </w:pPr>
+            <w:r>
+              <w:rPr>
+                <w:rFonts w:cstheme="minorHAnsi"/>
+              </w:rPr>
+              <w:t>Primary Dark</w:t>
+            </w:r>
+          </w:p>
+        </w:tc>
+        <w:tc>
+          <w:tcPr>
+            <w:tcW w:w="3115" w:type="dxa"/>
+            <w:shd w:val="clear" w:color="auto" w:fill="F2F2F2" w:themeFill="background1" w:themeFillShade="F2"/>
+            <w:vAlign w:val="center"/>
+          </w:tcPr>
+          <w:p>
+            <w:pPr>
+              <w:rPr>
+                <w:rFonts w:cstheme="minorHAnsi"/>
+              </w:rPr>
+            </w:pPr>
+            <w:r>
+              <w:rPr>
+                <w:rFonts w:cstheme="minorHAnsi"/>
+              </w:rPr>
+              <w:t>#000000</w:t>
+            </w:r>
+          </w:p>
+        </w:tc>
+        <w:tc>
+          <w:tcPr>
+            <w:tcW w:w="3115" w:type="dxa"/>
+            <w:shd w:val="clear" w:color="auto" w:fill="F2F2F2" w:themeFill="background1" w:themeFillShade="F2"/>
+            <w:vAlign w:val="center"/>
+          </w:tcPr>
+          <w:p>
+            <w:pPr>
+              <w:rPr>
+                <w:rFonts w:cstheme="minorHAnsi"/>
+              </w:rPr>
+            </w:pPr>
+          </w:p>
+        </w:tc>
+      </w:tr>
+      <w:tr>
+        <w:tc>
+          <w:tcPr>
+            <w:tcW w:w="3115" w:type="dxa"/>
+            <w:shd w:val="clear" w:color="auto" w:fill="F2F2F2" w:themeFill="background1" w:themeFillShade="F2"/>
+            <w:vAlign w:val="center"/>
+          </w:tcPr>
+          <w:p>
+            <w:pPr>
+              <w:rPr>
+                <w:rFonts w:cstheme="minorHAnsi"/>
+              </w:rPr>
+            </w:pPr>
+            <w:r>
+              <w:rPr>
+                <w:rFonts w:cstheme="minorHAnsi"/>
+              </w:rPr>
+              <w:t>Accent Color</w:t>
+            </w:r>
+          </w:p>
+        </w:tc>
+        <w:tc>
+          <w:tcPr>
+            <w:tcW w:w="3115" w:type="dxa"/>
+            <w:shd w:val="clear" w:color="auto" w:fill="F2F2F2" w:themeFill="background1" w:themeFillShade="F2"/>
+            <w:vAlign w:val="center"/>
+          </w:tcPr>
+          <w:p>
+            <w:pPr>
+              <w:rPr>
+                <w:rFonts w:cstheme="minorHAnsi"/>
+              </w:rPr>
+            </w:pPr>
+            <w:r>
+              <w:rPr>
+                <w:rFonts w:cstheme="minorHAnsi"/>
+              </w:rPr>
+              <w:t>#47974b</w:t>
+            </w:r>
+          </w:p>
+        </w:tc>
+        <w:tc>
+          <w:tcPr>
+            <w:tcW w:w="3115" w:type="dxa"/>
+            <w:shd w:val="clear" w:color="auto" w:fill="F2F2F2" w:themeFill="background1" w:themeFillShade="F2"/>
+            <w:vAlign w:val="center"/>
+          </w:tcPr>
+          <w:p>
+            <w:pPr>
+              <w:rPr>
+                <w:rFonts w:cstheme="minorHAnsi"/>
+              </w:rPr>
+            </w:pPr>
+          </w:p>
+        </w:tc>
+      </w:tr>
+      <w:tr>
+        <w:tc>
+          <w:tcPr>
+            <w:tcW w:w="3115" w:type="dxa"/>
+            <w:shd w:val="clear" w:color="auto" w:fill="F2F2F2" w:themeFill="background1" w:themeFillShade="F2"/>
+            <w:vAlign w:val="center"/>
+          </w:tcPr>
+          <w:p>
+            <w:pPr>
+              <w:rPr>
+                <w:rFonts w:cstheme="minorHAnsi"/>
+              </w:rPr>
+            </w:pPr>
+            <w:proofErr w:type="spellStart"/>
+            <w:r>
+              <w:rPr>
+                <w:rFonts w:cstheme="minorHAnsi"/>
+              </w:rPr>
+              <w:t>Hint</w:t>
+            </w:r>
+            <w:proofErr w:type="spellEnd"/>
+            <w:r>
+              <w:rPr>
+                <w:rFonts w:cstheme="minorHAnsi"/>
+              </w:rPr>
+              <w:t xml:space="preserve"> Color</w:t>
+            </w:r>
+          </w:p>
+        </w:tc>
+        <w:tc>
+          <w:tcPr>
+            <w:tcW w:w="3115" w:type="dxa"/>
+            <w:shd w:val="clear" w:color="auto" w:fill="F2F2F2" w:themeFill="background1" w:themeFillShade="F2"/>
+            <w:vAlign w:val="center"/>
+          </w:tcPr>
+          <w:p>
+            <w:pPr>
+              <w:rPr>
+                <w:rFonts w:cstheme="minorHAnsi"/>
+              </w:rPr>
+            </w:pPr>
+            <w:r>
+              <w:rPr>
+                <w:rFonts w:cstheme="minorHAnsi"/>
+              </w:rPr>
+              <w:t>#969696</w:t>
+            </w:r>
+          </w:p>
+        </w:tc>
+        <w:tc>
+          <w:tcPr>
+            <w:tcW w:w="3115" w:type="dxa"/>
+            <w:shd w:val="clear" w:color="auto" w:fill="F2F2F2" w:themeFill="background1" w:themeFillShade="F2"/>
+            <w:vAlign w:val="center"/>
+          </w:tcPr>
+          <w:p>
+            <w:pPr>
+              <w:rPr>
+                <w:rFonts w:cstheme="minorHAnsi"/>
+              </w:rPr>
+            </w:pPr>
+            <w:r>
+              <w:rPr>
+                <w:rFonts w:cstheme="minorHAnsi"/>
+              </w:rPr>
+              <w:t xml:space="preserve">Wird in </w:t>
+            </w:r>
+            <w:proofErr w:type="spellStart"/>
+            <w:r>
+              <w:rPr>
+                <w:rFonts w:cstheme="minorHAnsi"/>
+              </w:rPr>
+              <w:t>InputFields</w:t>
+            </w:r>
+            <w:proofErr w:type="spellEnd"/>
+            <w:r>
+              <w:rPr>
+                <w:rFonts w:cstheme="minorHAnsi"/>
+              </w:rPr>
+              <w:t xml:space="preserve"> benutzt</w:t>
+            </w:r>
+          </w:p>
+        </w:tc>
+      </w:tr>
+      <w:tr>
+        <w:tc>
+          <w:tcPr>
+            <w:tcW w:w="3115" w:type="dxa"/>
+            <w:shd w:val="clear" w:color="auto" w:fill="F2F2F2" w:themeFill="background1" w:themeFillShade="F2"/>
+            <w:vAlign w:val="center"/>
+          </w:tcPr>
+          <w:p>
+            <w:pPr>
+              <w:rPr>
+                <w:rFonts w:cstheme="minorHAnsi"/>
+              </w:rPr>
+            </w:pPr>
+            <w:r>
+              <w:rPr>
+                <w:rFonts w:cstheme="minorHAnsi"/>
+              </w:rPr>
+              <w:t>Error Color</w:t>
+            </w:r>
+          </w:p>
+        </w:tc>
+        <w:tc>
+          <w:tcPr>
+            <w:tcW w:w="3115" w:type="dxa"/>
+            <w:shd w:val="clear" w:color="auto" w:fill="F2F2F2" w:themeFill="background1" w:themeFillShade="F2"/>
+            <w:vAlign w:val="center"/>
+          </w:tcPr>
+          <w:p>
+            <w:pPr>
+              <w:rPr>
+                <w:rFonts w:cstheme="minorHAnsi"/>
+              </w:rPr>
+            </w:pPr>
+            <w:r>
+              <w:rPr>
+                <w:rFonts w:cstheme="minorHAnsi"/>
+              </w:rPr>
+              <w:t>#fd5656</w:t>
+            </w:r>
+          </w:p>
+        </w:tc>
+        <w:tc>
+          <w:tcPr>
+            <w:tcW w:w="3115" w:type="dxa"/>
+            <w:shd w:val="clear" w:color="auto" w:fill="F2F2F2" w:themeFill="background1" w:themeFillShade="F2"/>
+            <w:vAlign w:val="center"/>
+          </w:tcPr>
+          <w:p>
+            <w:pPr>
+              <w:rPr>
+                <w:rFonts w:cstheme="minorHAnsi"/>
+              </w:rPr>
+            </w:pPr>
+            <w:r>
+              <w:rPr>
+                <w:rFonts w:cstheme="minorHAnsi"/>
+              </w:rPr>
+              <w:t xml:space="preserve">Farbe des Textes der </w:t>
+            </w:r>
+            <w:proofErr w:type="spellStart"/>
+            <w:r>
+              <w:rPr>
+                <w:rFonts w:cstheme="minorHAnsi"/>
+              </w:rPr>
+              <w:t>Errormassages</w:t>
+            </w:r>
+            <w:proofErr w:type="spellEnd"/>
+          </w:p>
+        </w:tc>
+      </w:tr>
+      <w:tr>
+        <w:tc>
+          <w:tcPr>
+            <w:tcW w:w="3115" w:type="dxa"/>
+            <w:shd w:val="clear" w:color="auto" w:fill="F2F2F2" w:themeFill="background1" w:themeFillShade="F2"/>
+            <w:vAlign w:val="center"/>
+          </w:tcPr>
+          <w:p>
+            <w:pPr>
+              <w:rPr>
+                <w:rFonts w:cstheme="minorHAnsi"/>
+              </w:rPr>
+            </w:pPr>
+            <w:proofErr w:type="spellStart"/>
+            <w:r>
+              <w:rPr>
+                <w:rFonts w:cstheme="minorHAnsi"/>
+              </w:rPr>
+              <w:t>Successful</w:t>
+            </w:r>
+            <w:proofErr w:type="spellEnd"/>
+            <w:r>
+              <w:rPr>
+                <w:rFonts w:cstheme="minorHAnsi"/>
+              </w:rPr>
+              <w:t xml:space="preserve"> Color</w:t>
+            </w:r>
+          </w:p>
+        </w:tc>
+        <w:tc>
+          <w:tcPr>
+            <w:tcW w:w="3115" w:type="dxa"/>
+            <w:shd w:val="clear" w:color="auto" w:fill="F2F2F2" w:themeFill="background1" w:themeFillShade="F2"/>
+            <w:vAlign w:val="center"/>
+          </w:tcPr>
+          <w:p>
+            <w:pPr>
+              <w:rPr>
+                <w:rFonts w:cstheme="minorHAnsi"/>
+              </w:rPr>
+            </w:pPr>
+          </w:p>
+        </w:tc>
+        <w:tc>
+          <w:tcPr>
+            <w:tcW w:w="3115" w:type="dxa"/>
+            <w:shd w:val="clear" w:color="auto" w:fill="F2F2F2" w:themeFill="background1" w:themeFillShade="F2"/>
+            <w:vAlign w:val="center"/>
+          </w:tcPr>
+          <w:p>
+            <w:pPr>
+              <w:rPr>
+                <w:rFonts w:cstheme="minorHAnsi"/>
+              </w:rPr>
+            </w:pPr>
+            <w:r>
+              <w:rPr>
+                <w:rFonts w:cstheme="minorHAnsi"/>
+              </w:rPr>
+              <w:t xml:space="preserve">Farbe des Textes der </w:t>
+            </w:r>
+            <w:proofErr w:type="spellStart"/>
+            <w:r>
+              <w:rPr>
+                <w:rFonts w:cstheme="minorHAnsi"/>
+              </w:rPr>
+              <w:t>Errormassages</w:t>
+            </w:r>
+            <w:proofErr w:type="spellEnd"/>
+            <w:r>
+              <w:rPr>
+                <w:rFonts w:cstheme="minorHAnsi"/>
+              </w:rPr>
+              <w:t xml:space="preserve"> zur erfolgreichen Aktionen</w:t>
+            </w:r>
+          </w:p>
+        </w:tc>
+      </w:tr>
+      <w:tr>
+        <w:tc>
+          <w:tcPr>
+            <w:tcW w:w="3115" w:type="dxa"/>
+            <w:shd w:val="clear" w:color="auto" w:fill="F2F2F2" w:themeFill="background1" w:themeFillShade="F2"/>
+            <w:vAlign w:val="center"/>
+          </w:tcPr>
+          <w:p>
+            <w:pPr>
+              <w:rPr>
+                <w:rFonts w:cstheme="minorHAnsi"/>
+              </w:rPr>
+            </w:pPr>
+            <w:r>
+              <w:rPr>
+                <w:rFonts w:cstheme="minorHAnsi"/>
+              </w:rPr>
+              <w:t>Main Background Color</w:t>
+            </w:r>
+          </w:p>
+        </w:tc>
+        <w:tc>
+          <w:tcPr>
+            <w:tcW w:w="3115" w:type="dxa"/>
+            <w:shd w:val="clear" w:color="auto" w:fill="F2F2F2" w:themeFill="background1" w:themeFillShade="F2"/>
+            <w:vAlign w:val="center"/>
+          </w:tcPr>
+          <w:p>
+            <w:pPr>
+              <w:rPr>
+                <w:rFonts w:cstheme="minorHAnsi"/>
+              </w:rPr>
+            </w:pPr>
+            <w:r>
+              <w:rPr>
+                <w:rFonts w:cstheme="minorHAnsi"/>
+              </w:rPr>
+              <w:t>#c4c4c4</w:t>
+            </w:r>
+          </w:p>
+        </w:tc>
+        <w:tc>
+          <w:tcPr>
+            <w:tcW w:w="3115" w:type="dxa"/>
+            <w:shd w:val="clear" w:color="auto" w:fill="F2F2F2" w:themeFill="background1" w:themeFillShade="F2"/>
+            <w:vAlign w:val="center"/>
+          </w:tcPr>
+          <w:p>
+            <w:pPr>
+              <w:rPr>
+                <w:rFonts w:cstheme="minorHAnsi"/>
+              </w:rPr>
+            </w:pPr>
+            <w:r>
+              <w:rPr>
+                <w:rFonts w:cstheme="minorHAnsi"/>
+              </w:rPr>
+              <w:t xml:space="preserve">Backgroundcolor der </w:t>
+            </w:r>
+            <w:proofErr w:type="spellStart"/>
+            <w:r>
+              <w:rPr>
+                <w:rFonts w:cstheme="minorHAnsi"/>
+              </w:rPr>
+              <w:t>Activities</w:t>
+            </w:r>
+            <w:proofErr w:type="spellEnd"/>
+          </w:p>
+        </w:tc>
+      </w:tr>
+      <w:tr>
+        <w:tc>
+          <w:tcPr>
+            <w:tcW w:w="9345" w:type="dxa"/>
+            <w:gridSpan w:val="3"/>
+            <w:shd w:val="clear" w:color="auto" w:fill="D0CECE" w:themeFill="background2" w:themeFillShade="E6"/>
+            <w:vAlign w:val="center"/>
+          </w:tcPr>
+          <w:p>
+            <w:pPr>
+              <w:rPr>
+                <w:rFonts w:cstheme="minorHAnsi"/>
+              </w:rPr>
+            </w:pPr>
+            <w:r>
+              <w:rPr>
+                <w:rFonts w:cstheme="minorHAnsi"/>
+              </w:rPr>
+              <w:t>Push Button</w:t>
+            </w:r>
+          </w:p>
+        </w:tc>
+      </w:tr>
+      <w:tr>
+        <w:tc>
+          <w:tcPr>
+            <w:tcW w:w="3115" w:type="dxa"/>
+            <w:shd w:val="clear" w:color="auto" w:fill="F2F2F2" w:themeFill="background1" w:themeFillShade="F2"/>
+            <w:vAlign w:val="center"/>
+          </w:tcPr>
+          <w:p>
+            <w:pPr>
+              <w:rPr>
+                <w:rFonts w:cstheme="minorHAnsi"/>
+              </w:rPr>
+            </w:pPr>
+            <w:r>
+              <w:rPr>
+                <w:rFonts w:cstheme="minorHAnsi"/>
+              </w:rPr>
+              <w:t>Color</w:t>
+            </w:r>
+          </w:p>
+        </w:tc>
+        <w:tc>
+          <w:tcPr>
+            <w:tcW w:w="3115" w:type="dxa"/>
+            <w:shd w:val="clear" w:color="auto" w:fill="F2F2F2" w:themeFill="background1" w:themeFillShade="F2"/>
+            <w:vAlign w:val="center"/>
+          </w:tcPr>
+          <w:p>
+            <w:pPr>
+              <w:rPr>
+                <w:rFonts w:cstheme="minorHAnsi"/>
+              </w:rPr>
+            </w:pPr>
+            <w:r>
+              <w:rPr>
+                <w:rFonts w:cstheme="minorHAnsi"/>
+              </w:rPr>
+              <w:t>Accent Color</w:t>
+            </w:r>
+          </w:p>
+        </w:tc>
+        <w:tc>
+          <w:tcPr>
+            <w:tcW w:w="3115" w:type="dxa"/>
+            <w:shd w:val="clear" w:color="auto" w:fill="F2F2F2" w:themeFill="background1" w:themeFillShade="F2"/>
+            <w:vAlign w:val="center"/>
+          </w:tcPr>
+          <w:p>
+            <w:pPr>
+              <w:rPr>
+                <w:rFonts w:cstheme="minorHAnsi"/>
+              </w:rPr>
+            </w:pPr>
+            <w:r>
+              <w:rPr>
+                <w:rFonts w:cstheme="minorHAnsi"/>
+              </w:rPr>
+              <w:t>Farbe der normale Push Buttons</w:t>
+            </w:r>
+          </w:p>
+        </w:tc>
+      </w:tr>
+      <w:tr>
+        <w:tc>
+          <w:tcPr>
+            <w:tcW w:w="3115" w:type="dxa"/>
+            <w:shd w:val="clear" w:color="auto" w:fill="F2F2F2" w:themeFill="background1" w:themeFillShade="F2"/>
+            <w:vAlign w:val="center"/>
+          </w:tcPr>
+          <w:p>
+            <w:pPr>
+              <w:rPr>
+                <w:rFonts w:cstheme="minorHAnsi"/>
+              </w:rPr>
+            </w:pPr>
+            <w:proofErr w:type="spellStart"/>
+            <w:r>
+              <w:rPr>
+                <w:rFonts w:cstheme="minorHAnsi"/>
+              </w:rPr>
+              <w:lastRenderedPageBreak/>
+              <w:t>Border</w:t>
+            </w:r>
+            <w:proofErr w:type="spellEnd"/>
+          </w:p>
+        </w:tc>
+        <w:tc>
+          <w:tcPr>
+            <w:tcW w:w="3115" w:type="dxa"/>
+            <w:shd w:val="clear" w:color="auto" w:fill="F2F2F2" w:themeFill="background1" w:themeFillShade="F2"/>
+            <w:vAlign w:val="center"/>
+          </w:tcPr>
+          <w:p>
+            <w:pPr>
+              <w:rPr>
+                <w:rFonts w:cstheme="minorHAnsi"/>
+              </w:rPr>
+            </w:pPr>
+            <w:proofErr w:type="spellStart"/>
+            <w:r>
+              <w:rPr>
+                <w:rFonts w:cstheme="minorHAnsi"/>
+              </w:rPr>
+              <w:t>none</w:t>
+            </w:r>
+            <w:proofErr w:type="spellEnd"/>
+          </w:p>
+        </w:tc>
+        <w:tc>
+          <w:tcPr>
+            <w:tcW w:w="3115" w:type="dxa"/>
+            <w:shd w:val="clear" w:color="auto" w:fill="F2F2F2" w:themeFill="background1" w:themeFillShade="F2"/>
+            <w:vAlign w:val="center"/>
+          </w:tcPr>
+          <w:p>
+            <w:pPr>
+              <w:rPr>
+                <w:rFonts w:cstheme="minorHAnsi"/>
+              </w:rPr>
+            </w:pPr>
+          </w:p>
+        </w:tc>
+      </w:tr>
+      <w:tr>
+        <w:tc>
+          <w:tcPr>
+            <w:tcW w:w="3115" w:type="dxa"/>
+            <w:shd w:val="clear" w:color="auto" w:fill="F2F2F2" w:themeFill="background1" w:themeFillShade="F2"/>
+            <w:vAlign w:val="center"/>
+          </w:tcPr>
+          <w:p>
+            <w:pPr>
+              <w:rPr>
+                <w:rFonts w:cstheme="minorHAnsi"/>
+              </w:rPr>
+            </w:pPr>
+            <w:r>
+              <w:rPr>
+                <w:rFonts w:cstheme="minorHAnsi"/>
+              </w:rPr>
+              <w:t>Radius</w:t>
+            </w:r>
+          </w:p>
+        </w:tc>
+        <w:tc>
+          <w:tcPr>
+            <w:tcW w:w="3115" w:type="dxa"/>
+            <w:shd w:val="clear" w:color="auto" w:fill="F2F2F2" w:themeFill="background1" w:themeFillShade="F2"/>
+            <w:vAlign w:val="center"/>
+          </w:tcPr>
+          <w:p>
+            <w:pPr>
+              <w:rPr>
+                <w:rFonts w:cstheme="minorHAnsi"/>
+              </w:rPr>
+            </w:pPr>
+            <w:proofErr w:type="spellStart"/>
+            <w:r>
+              <w:rPr>
+                <w:rFonts w:cstheme="minorHAnsi"/>
+              </w:rPr>
+              <w:t>none</w:t>
+            </w:r>
+            <w:proofErr w:type="spellEnd"/>
+          </w:p>
+        </w:tc>
+        <w:tc>
+          <w:tcPr>
+            <w:tcW w:w="3115" w:type="dxa"/>
+            <w:shd w:val="clear" w:color="auto" w:fill="F2F2F2" w:themeFill="background1" w:themeFillShade="F2"/>
+            <w:vAlign w:val="center"/>
+          </w:tcPr>
+          <w:p>
+            <w:pPr>
+              <w:rPr>
+                <w:rFonts w:cstheme="minorHAnsi"/>
+              </w:rPr>
+            </w:pPr>
+          </w:p>
+        </w:tc>
+      </w:tr>
+      <w:tr>
+        <w:tc>
+          <w:tcPr>
+            <w:tcW w:w="3115" w:type="dxa"/>
+            <w:shd w:val="clear" w:color="auto" w:fill="F2F2F2" w:themeFill="background1" w:themeFillShade="F2"/>
+            <w:vAlign w:val="center"/>
+          </w:tcPr>
+          <w:p>
+            <w:pPr>
+              <w:rPr>
+                <w:rFonts w:cstheme="minorHAnsi"/>
+              </w:rPr>
+            </w:pPr>
+            <w:r>
+              <w:rPr>
+                <w:rFonts w:cstheme="minorHAnsi"/>
+              </w:rPr>
+              <w:t>Shadow</w:t>
+            </w:r>
+          </w:p>
+        </w:tc>
+        <w:tc>
+          <w:tcPr>
+            <w:tcW w:w="3115" w:type="dxa"/>
+            <w:shd w:val="clear" w:color="auto" w:fill="F2F2F2" w:themeFill="background1" w:themeFillShade="F2"/>
+            <w:vAlign w:val="center"/>
+          </w:tcPr>
+          <w:p>
+            <w:pPr>
+              <w:rPr>
+                <w:rFonts w:cstheme="minorHAnsi"/>
+              </w:rPr>
+            </w:pPr>
+            <w:proofErr w:type="spellStart"/>
+            <w:r>
+              <w:rPr>
+                <w:rFonts w:cstheme="minorHAnsi"/>
+              </w:rPr>
+              <w:t>noen</w:t>
+            </w:r>
+            <w:proofErr w:type="spellEnd"/>
+          </w:p>
+        </w:tc>
+        <w:tc>
+          <w:tcPr>
+            <w:tcW w:w="3115" w:type="dxa"/>
+            <w:shd w:val="clear" w:color="auto" w:fill="F2F2F2" w:themeFill="background1" w:themeFillShade="F2"/>
+            <w:vAlign w:val="center"/>
+          </w:tcPr>
+          <w:p>
+            <w:pPr>
+              <w:rPr>
+                <w:rFonts w:cstheme="minorHAnsi"/>
+              </w:rPr>
+            </w:pPr>
+          </w:p>
+        </w:tc>
+      </w:tr>
+      <w:tr>
+        <w:tc>
+          <w:tcPr>
+            <w:tcW w:w="9345" w:type="dxa"/>
+            <w:gridSpan w:val="3"/>
+            <w:shd w:val="clear" w:color="auto" w:fill="D0CECE" w:themeFill="background2" w:themeFillShade="E6"/>
+            <w:vAlign w:val="center"/>
+          </w:tcPr>
+          <w:p>
+            <w:pPr>
+              <w:rPr>
+                <w:rFonts w:cstheme="minorHAnsi"/>
+              </w:rPr>
+            </w:pPr>
+            <w:r>
+              <w:rPr>
+                <w:rFonts w:cstheme="minorHAnsi"/>
+              </w:rPr>
+              <w:t>Cards</w:t>
+            </w:r>
+          </w:p>
+        </w:tc>
+      </w:tr>
+      <w:tr>
+        <w:tc>
+          <w:tcPr>
+            <w:tcW w:w="3115" w:type="dxa"/>
+            <w:shd w:val="clear" w:color="auto" w:fill="F2F2F2" w:themeFill="background1" w:themeFillShade="F2"/>
+            <w:vAlign w:val="center"/>
+          </w:tcPr>
+          <w:p>
+            <w:pPr>
+              <w:rPr>
+                <w:rFonts w:cstheme="minorHAnsi"/>
+              </w:rPr>
+            </w:pPr>
+            <w:proofErr w:type="spellStart"/>
+            <w:r>
+              <w:rPr>
+                <w:rFonts w:cstheme="minorHAnsi"/>
+              </w:rPr>
+              <w:t>Fill</w:t>
+            </w:r>
+            <w:proofErr w:type="spellEnd"/>
+          </w:p>
+        </w:tc>
+        <w:tc>
+          <w:tcPr>
+            <w:tcW w:w="3115" w:type="dxa"/>
+            <w:shd w:val="clear" w:color="auto" w:fill="F2F2F2" w:themeFill="background1" w:themeFillShade="F2"/>
+            <w:vAlign w:val="center"/>
+          </w:tcPr>
+          <w:p>
+            <w:pPr>
+              <w:rPr>
+                <w:rFonts w:cstheme="minorHAnsi"/>
+              </w:rPr>
+            </w:pPr>
+            <w:proofErr w:type="spellStart"/>
+            <w:r>
+              <w:rPr>
+                <w:rFonts w:cstheme="minorHAnsi"/>
+              </w:rPr>
+              <w:t>white</w:t>
+            </w:r>
+            <w:proofErr w:type="spellEnd"/>
+          </w:p>
+        </w:tc>
+        <w:tc>
+          <w:tcPr>
+            <w:tcW w:w="3115" w:type="dxa"/>
+            <w:shd w:val="clear" w:color="auto" w:fill="F2F2F2" w:themeFill="background1" w:themeFillShade="F2"/>
+            <w:vAlign w:val="center"/>
+          </w:tcPr>
+          <w:p>
+            <w:pPr>
+              <w:rPr>
+                <w:rFonts w:cstheme="minorHAnsi"/>
+              </w:rPr>
+            </w:pPr>
+          </w:p>
+        </w:tc>
+      </w:tr>
+      <w:tr>
+        <w:tc>
+          <w:tcPr>
+            <w:tcW w:w="3115" w:type="dxa"/>
+            <w:shd w:val="clear" w:color="auto" w:fill="F2F2F2" w:themeFill="background1" w:themeFillShade="F2"/>
+            <w:vAlign w:val="center"/>
+          </w:tcPr>
+          <w:p>
+            <w:pPr>
+              <w:rPr>
+                <w:rFonts w:cstheme="minorHAnsi"/>
+              </w:rPr>
+            </w:pPr>
+            <w:r>
+              <w:rPr>
+                <w:rFonts w:cstheme="minorHAnsi"/>
+              </w:rPr>
+              <w:t>Margin</w:t>
+            </w:r>
+          </w:p>
+        </w:tc>
+        <w:tc>
+          <w:tcPr>
+            <w:tcW w:w="3115" w:type="dxa"/>
+            <w:shd w:val="clear" w:color="auto" w:fill="F2F2F2" w:themeFill="background1" w:themeFillShade="F2"/>
+            <w:vAlign w:val="center"/>
+          </w:tcPr>
+          <w:p>
+            <w:pPr>
+              <w:rPr>
+                <w:rFonts w:cstheme="minorHAnsi"/>
+              </w:rPr>
+            </w:pPr>
+            <w:r>
+              <w:rPr>
+                <w:rFonts w:cstheme="minorHAnsi"/>
+              </w:rPr>
+              <w:t>6dp</w:t>
+            </w:r>
+          </w:p>
+        </w:tc>
+        <w:tc>
+          <w:tcPr>
+            <w:tcW w:w="3115" w:type="dxa"/>
+            <w:shd w:val="clear" w:color="auto" w:fill="F2F2F2" w:themeFill="background1" w:themeFillShade="F2"/>
+            <w:vAlign w:val="center"/>
+          </w:tcPr>
+          <w:p>
+            <w:pPr>
+              <w:rPr>
+                <w:rFonts w:cstheme="minorHAnsi"/>
+              </w:rPr>
+            </w:pPr>
+          </w:p>
+        </w:tc>
+      </w:tr>
+      <w:tr>
+        <w:tc>
+          <w:tcPr>
+            <w:tcW w:w="3115" w:type="dxa"/>
+            <w:shd w:val="clear" w:color="auto" w:fill="F2F2F2" w:themeFill="background1" w:themeFillShade="F2"/>
+            <w:vAlign w:val="center"/>
+          </w:tcPr>
+          <w:p>
+            <w:pPr>
+              <w:rPr>
+                <w:rFonts w:cstheme="minorHAnsi"/>
+              </w:rPr>
+            </w:pPr>
+            <w:r>
+              <w:rPr>
+                <w:rFonts w:cstheme="minorHAnsi"/>
+              </w:rPr>
+              <w:t>Radius</w:t>
+            </w:r>
+          </w:p>
+        </w:tc>
+        <w:tc>
+          <w:tcPr>
+            <w:tcW w:w="3115" w:type="dxa"/>
+            <w:shd w:val="clear" w:color="auto" w:fill="F2F2F2" w:themeFill="background1" w:themeFillShade="F2"/>
+            <w:vAlign w:val="center"/>
+          </w:tcPr>
+          <w:p>
+            <w:pPr>
+              <w:rPr>
+                <w:rFonts w:cstheme="minorHAnsi"/>
+              </w:rPr>
+            </w:pPr>
+            <w:r>
+              <w:rPr>
+                <w:rFonts w:cstheme="minorHAnsi"/>
+              </w:rPr>
+              <w:t>2dp</w:t>
+            </w:r>
+          </w:p>
+        </w:tc>
+        <w:tc>
+          <w:tcPr>
+            <w:tcW w:w="3115" w:type="dxa"/>
+            <w:shd w:val="clear" w:color="auto" w:fill="F2F2F2" w:themeFill="background1" w:themeFillShade="F2"/>
+            <w:vAlign w:val="center"/>
+          </w:tcPr>
+          <w:p>
+            <w:pPr>
+              <w:rPr>
+                <w:rFonts w:cstheme="minorHAnsi"/>
+              </w:rPr>
+            </w:pPr>
+          </w:p>
+        </w:tc>
+      </w:tr>
+      <w:tr>
+        <w:tc>
+          <w:tcPr>
+            <w:tcW w:w="3115" w:type="dxa"/>
+            <w:shd w:val="clear" w:color="auto" w:fill="F2F2F2" w:themeFill="background1" w:themeFillShade="F2"/>
+            <w:vAlign w:val="center"/>
+          </w:tcPr>
+          <w:p>
+            <w:pPr>
+              <w:rPr>
+                <w:rFonts w:cstheme="minorHAnsi"/>
+              </w:rPr>
+            </w:pPr>
+            <w:r>
+              <w:rPr>
+                <w:rFonts w:cstheme="minorHAnsi"/>
+              </w:rPr>
+              <w:t>Elevation</w:t>
+            </w:r>
+          </w:p>
+        </w:tc>
+        <w:tc>
+          <w:tcPr>
+            <w:tcW w:w="3115" w:type="dxa"/>
+            <w:shd w:val="clear" w:color="auto" w:fill="F2F2F2" w:themeFill="background1" w:themeFillShade="F2"/>
+            <w:vAlign w:val="center"/>
+          </w:tcPr>
+          <w:p>
+            <w:pPr>
+              <w:rPr>
+                <w:rFonts w:cstheme="minorHAnsi"/>
+              </w:rPr>
+            </w:pPr>
+            <w:r>
+              <w:rPr>
+                <w:rFonts w:cstheme="minorHAnsi"/>
+              </w:rPr>
+              <w:t>2dp</w:t>
+            </w:r>
+          </w:p>
+        </w:tc>
+        <w:tc>
+          <w:tcPr>
+            <w:tcW w:w="3115" w:type="dxa"/>
+            <w:shd w:val="clear" w:color="auto" w:fill="F2F2F2" w:themeFill="background1" w:themeFillShade="F2"/>
+            <w:vAlign w:val="center"/>
+          </w:tcPr>
+          <w:p>
+            <w:pPr>
+              <w:rPr>
+                <w:rFonts w:cstheme="minorHAnsi"/>
+              </w:rPr>
+            </w:pPr>
+          </w:p>
+        </w:tc>
+      </w:tr>
+      <w:tr>
+        <w:tc>
+          <w:tcPr>
+            <w:tcW w:w="9345" w:type="dxa"/>
+            <w:gridSpan w:val="3"/>
+            <w:shd w:val="clear" w:color="auto" w:fill="D0CECE" w:themeFill="background2" w:themeFillShade="E6"/>
+            <w:vAlign w:val="center"/>
+          </w:tcPr>
+          <w:p>
+            <w:pPr>
+              <w:rPr>
+                <w:rFonts w:cstheme="minorHAnsi"/>
+              </w:rPr>
+            </w:pPr>
+            <w:proofErr w:type="spellStart"/>
+            <w:r>
+              <w:rPr>
+                <w:rFonts w:cstheme="minorHAnsi"/>
+              </w:rPr>
+              <w:t>Tutorial</w:t>
+            </w:r>
+            <w:proofErr w:type="spellEnd"/>
+            <w:r>
+              <w:rPr>
+                <w:rFonts w:cstheme="minorHAnsi"/>
+              </w:rPr>
+              <w:t xml:space="preserve"> Icons</w:t>
+            </w:r>
+          </w:p>
+        </w:tc>
+      </w:tr>
+      <w:tr>
+        <w:tc>
+          <w:tcPr>
+            <w:tcW w:w="3115" w:type="dxa"/>
+            <w:shd w:val="clear" w:color="auto" w:fill="F2F2F2" w:themeFill="background1" w:themeFillShade="F2"/>
+            <w:vAlign w:val="center"/>
+          </w:tcPr>
+          <w:p>
+            <w:pPr>
+              <w:rPr>
+                <w:rFonts w:cstheme="minorHAnsi"/>
+              </w:rPr>
+            </w:pPr>
+            <w:r>
+              <w:rPr>
+                <w:rFonts w:cstheme="minorHAnsi"/>
+              </w:rPr>
+              <w:t>Color</w:t>
+            </w:r>
+          </w:p>
+        </w:tc>
+        <w:tc>
+          <w:tcPr>
+            <w:tcW w:w="3115" w:type="dxa"/>
+            <w:shd w:val="clear" w:color="auto" w:fill="F2F2F2" w:themeFill="background1" w:themeFillShade="F2"/>
+            <w:vAlign w:val="center"/>
+          </w:tcPr>
+          <w:p>
+            <w:pPr>
+              <w:rPr>
+                <w:rFonts w:cstheme="minorHAnsi"/>
+              </w:rPr>
+            </w:pPr>
+            <w:proofErr w:type="spellStart"/>
+            <w:r>
+              <w:rPr>
+                <w:rFonts w:cstheme="minorHAnsi"/>
+              </w:rPr>
+              <w:t>multicolored</w:t>
+            </w:r>
+            <w:proofErr w:type="spellEnd"/>
+          </w:p>
+        </w:tc>
+        <w:tc>
+          <w:tcPr>
+            <w:tcW w:w="3115" w:type="dxa"/>
+            <w:shd w:val="clear" w:color="auto" w:fill="F2F2F2" w:themeFill="background1" w:themeFillShade="F2"/>
+            <w:vAlign w:val="center"/>
+          </w:tcPr>
+          <w:p>
+            <w:pPr>
+              <w:rPr>
+                <w:rFonts w:cstheme="minorHAnsi"/>
+              </w:rPr>
+            </w:pPr>
+            <w:r>
+              <w:rPr>
+                <w:rFonts w:cstheme="minorHAnsi"/>
+              </w:rPr>
+              <w:t>Farbige Bilder</w:t>
+            </w:r>
+          </w:p>
+        </w:tc>
+      </w:tr>
+      <w:tr>
+        <w:tc>
+          <w:tcPr>
+            <w:tcW w:w="3115" w:type="dxa"/>
+            <w:shd w:val="clear" w:color="auto" w:fill="F2F2F2" w:themeFill="background1" w:themeFillShade="F2"/>
+            <w:vAlign w:val="center"/>
+          </w:tcPr>
+          <w:p>
+            <w:pPr>
+              <w:rPr>
+                <w:rFonts w:cstheme="minorHAnsi"/>
+              </w:rPr>
+            </w:pPr>
+            <w:r>
+              <w:rPr>
+                <w:rFonts w:cstheme="minorHAnsi"/>
+              </w:rPr>
+              <w:t>Radius</w:t>
+            </w:r>
+          </w:p>
+        </w:tc>
+        <w:tc>
+          <w:tcPr>
+            <w:tcW w:w="3115" w:type="dxa"/>
+            <w:shd w:val="clear" w:color="auto" w:fill="F2F2F2" w:themeFill="background1" w:themeFillShade="F2"/>
+            <w:vAlign w:val="center"/>
+          </w:tcPr>
+          <w:p>
+            <w:pPr>
+              <w:rPr>
+                <w:rFonts w:cstheme="minorHAnsi"/>
+              </w:rPr>
+            </w:pPr>
+            <w:r>
+              <w:rPr>
+                <w:rFonts w:cstheme="minorHAnsi"/>
+              </w:rPr>
+              <w:t>4dp</w:t>
+            </w:r>
+          </w:p>
+        </w:tc>
+        <w:tc>
+          <w:tcPr>
+            <w:tcW w:w="3115" w:type="dxa"/>
+            <w:shd w:val="clear" w:color="auto" w:fill="F2F2F2" w:themeFill="background1" w:themeFillShade="F2"/>
+            <w:vAlign w:val="center"/>
+          </w:tcPr>
+          <w:p>
+            <w:pPr>
+              <w:rPr>
+                <w:rFonts w:cstheme="minorHAnsi"/>
+              </w:rPr>
+            </w:pPr>
+          </w:p>
+        </w:tc>
+      </w:tr>
+      <w:tr>
+        <w:tc>
+          <w:tcPr>
+            <w:tcW w:w="3115" w:type="dxa"/>
+            <w:shd w:val="clear" w:color="auto" w:fill="F2F2F2" w:themeFill="background1" w:themeFillShade="F2"/>
+            <w:vAlign w:val="center"/>
+          </w:tcPr>
+          <w:p>
+            <w:pPr>
+              <w:rPr>
+                <w:rFonts w:cstheme="minorHAnsi"/>
+              </w:rPr>
+            </w:pPr>
+            <w:proofErr w:type="spellStart"/>
+            <w:r>
+              <w:rPr>
+                <w:rFonts w:cstheme="minorHAnsi"/>
+              </w:rPr>
+              <w:t>Border</w:t>
+            </w:r>
+            <w:proofErr w:type="spellEnd"/>
+          </w:p>
+        </w:tc>
+        <w:tc>
+          <w:tcPr>
+            <w:tcW w:w="3115" w:type="dxa"/>
+            <w:shd w:val="clear" w:color="auto" w:fill="F2F2F2" w:themeFill="background1" w:themeFillShade="F2"/>
+            <w:vAlign w:val="center"/>
+          </w:tcPr>
+          <w:p>
+            <w:pPr>
+              <w:rPr>
+                <w:rFonts w:cstheme="minorHAnsi"/>
+              </w:rPr>
+            </w:pPr>
+            <w:r>
+              <w:rPr>
+                <w:rFonts w:cstheme="minorHAnsi"/>
+              </w:rPr>
+              <w:t>2dp</w:t>
+            </w:r>
+          </w:p>
+        </w:tc>
+        <w:tc>
+          <w:tcPr>
+            <w:tcW w:w="3115" w:type="dxa"/>
+            <w:shd w:val="clear" w:color="auto" w:fill="F2F2F2" w:themeFill="background1" w:themeFillShade="F2"/>
+            <w:vAlign w:val="center"/>
+          </w:tcPr>
+          <w:p>
+            <w:pPr>
+              <w:rPr>
+                <w:rFonts w:cstheme="minorHAnsi"/>
+              </w:rPr>
+            </w:pPr>
+          </w:p>
+        </w:tc>
+      </w:tr>
+    </w:tbl>
+    <w:p>
+      <w:pPr>
+        <w:rPr>
+          <w:sz w:val="24"/>
+        </w:rPr>
+      </w:pPr>
+      <w:bookmarkStart w:id="1" w:name="_GoBack"/>
+      <w:bookmarkEnd w:id="1"/>
     </w:p>
     <w:p>
       <w:pPr>
@@ -1994,6 +3353,25 @@
       </w:tblCellMar>
     </w:tblPr>
   </w:style>
+  <w:style w:type="paragraph" w:styleId="Beschriftung">
+    <w:name w:val="caption"/>
+    <w:basedOn w:val="Standard"/>
+    <w:next w:val="Standard"/>
+    <w:uiPriority w:val="35"/>
+    <w:unhideWhenUsed/>
+    <w:qFormat/>
+    <w:rsid w:val="00A127A4"/>
+    <w:pPr>
+      <w:spacing w:after="200" w:line="240" w:lineRule="auto"/>
+    </w:pPr>
+    <w:rPr>
+      <w:i/>
+      <w:iCs/>
+      <w:color w:val="44546A" w:themeColor="text2"/>
+      <w:sz w:val="18"/>
+      <w:szCs w:val="18"/>
+    </w:rPr>
+  </w:style>
 </w:styles>
 </file>
 

</xml_diff>